<commit_message>
fixed menu in product types by dropping jqTools tabs
</commit_message>
<xml_diff>
--- a/db/Notes on the Sqlite.docx
+++ b/db/Notes on the Sqlite.docx
@@ -15,6 +15,21 @@
         <w:t>Notes on the Sqlite/Postgres database that supports the Rails application</w:t>
       </w:r>
     </w:p>
+    <w:p/>
+    <w:p>
+      <w:pPr>
+        <w:rPr>
+          <w:color w:val="0000FF"/>
+        </w:rPr>
+      </w:pPr>
+      <w:r>
+        <w:rPr>
+          <w:color w:val="0000FF"/>
+        </w:rPr>
+        <w:t xml:space="preserve">NOTE:  This is obsolete.  We are now (Feb 2012) using a Single Table Implementation (STI) of all product subtypes:  products, base-products, product-sets, product-types.  Well almost:  accessories are still implemented as a separate table with foreign-key references from product-types to their accessories.   Action item:  incorporate accessories as another subtype of product in the products table. </w:t>
+      </w:r>
+    </w:p>
+    <w:p/>
     <w:p/>
     <w:p>
       <w:r>
@@ -64,42 +79,18 @@
       </w:r>
     </w:p>
     <w:p>
-      <w:pPr>
-        <w:rPr>
-          <w:color w:val="FF6600"/>
-        </w:rPr>
-      </w:pPr>
       <w:r>
-        <w:rPr>
-          <w:color w:val="FF6600"/>
-        </w:rPr>
         <w:t>Note that this will only work if the BaseProduct table is set up first.  It currently contains entries only for the two top level categories:</w:t>
       </w:r>
     </w:p>
     <w:p>
-      <w:pPr>
-        <w:rPr>
-          <w:color w:val="FF6600"/>
-        </w:rPr>
-      </w:pPr>
       <w:r>
-        <w:rPr>
-          <w:color w:val="FF6600"/>
-        </w:rPr>
         <w:tab/>
         <w:t>Modalities</w:t>
       </w:r>
     </w:p>
     <w:p>
-      <w:pPr>
-        <w:rPr>
-          <w:color w:val="FF6600"/>
-        </w:rPr>
-      </w:pPr>
       <w:r>
-        <w:rPr>
-          <w:color w:val="FF6600"/>
-        </w:rPr>
         <w:tab/>
         <w:t xml:space="preserve">Clinic Supplies </w:t>
       </w:r>

</xml_diff>